<commit_message>
Especificação dos Casos de Uso e Matriz de Rastreabilidade
</commit_message>
<xml_diff>
--- a/documentacao/Detalhamento dos Elementos do Prototipo/Módulo Administrativo/Elementos do Protótipo - Confirmar Compra.docx
+++ b/documentacao/Detalhamento dos Elementos do Prototipo/Módulo Administrativo/Elementos do Protótipo - Confirmar Compra.docx
@@ -1095,8 +1095,10 @@
           <w:szCs w:val="24"/>
           <w:shd w:val="clear" w:color="auto" w:fill="auto"/>
         </w:rPr>
-        <w:t>0</w:t>
+        <w:t>9</w:t>
       </w:r>
+      <w:bookmarkStart w:id="2" w:name="_GoBack"/>
+      <w:bookmarkEnd w:id="2"/>
       <w:r>
         <w:rPr>
           <w:b/>
@@ -1146,8 +1148,8 @@
           <w:shd w:val="clear" w:color="auto" w:fill="auto"/>
         </w:rPr>
       </w:pPr>
-      <w:bookmarkStart w:id="2" w:name="Layout_Planilha"/>
-      <w:bookmarkStart w:id="3" w:name="BKM_78DD989D_8FB7_4e8b_9551_F67501D1A062"/>
+      <w:bookmarkStart w:id="3" w:name="Layout_Planilha"/>
+      <w:bookmarkStart w:id="4" w:name="BKM_78DD989D_8FB7_4e8b_9551_F67501D1A062"/>
     </w:p>
     <w:p>
       <w:pPr>
@@ -1199,10 +1201,10 @@
         </w:rPr>
         <w:t xml:space="preserve"> </w:t>
       </w:r>
-      <w:bookmarkStart w:id="4" w:name="Tela_1___Alterar_Dados_Faltantes_do_Empr"/>
-      <w:bookmarkStart w:id="5" w:name="BKM_2743CC73_84F1_40af_9A0D_8C6C0838651D"/>
-      <w:bookmarkEnd w:id="2"/>
+      <w:bookmarkStart w:id="5" w:name="Tela_1___Alterar_Dados_Faltantes_do_Empr"/>
+      <w:bookmarkStart w:id="6" w:name="BKM_2743CC73_84F1_40af_9A0D_8C6C0838651D"/>
       <w:bookmarkEnd w:id="3"/>
+      <w:bookmarkEnd w:id="4"/>
       <w:r>
         <w:rPr>
           <w:b/>
@@ -1235,7 +1237,7 @@
           <w:shd w:val="clear" w:color="auto" w:fill="auto"/>
         </w:rPr>
       </w:pPr>
-      <w:bookmarkStart w:id="6" w:name="BKM_4CB8E097_C640_484d_86D8_B4BD01B10455"/>
+      <w:bookmarkStart w:id="7" w:name="BKM_4CB8E097_C640_484d_86D8_B4BD01B10455"/>
       <w:r>
         <w:rPr>
           <w:noProof/>
@@ -1315,11 +1317,11 @@
           <w:lang w:val="pt-BR"/>
         </w:rPr>
       </w:pPr>
-      <w:bookmarkStart w:id="7" w:name="Tela_2___Importar_resultados_do_leilão"/>
-      <w:bookmarkStart w:id="8" w:name="BKM_DFA25F11_CFDC_4a3b_AF95_03C01473276B"/>
-      <w:bookmarkEnd w:id="4"/>
+      <w:bookmarkStart w:id="8" w:name="Tela_2___Importar_resultados_do_leilão"/>
+      <w:bookmarkStart w:id="9" w:name="BKM_DFA25F11_CFDC_4a3b_AF95_03C01473276B"/>
       <w:bookmarkEnd w:id="5"/>
       <w:bookmarkEnd w:id="6"/>
+      <w:bookmarkEnd w:id="7"/>
       <w:r>
         <w:rPr>
           <w:rFonts w:ascii="Verdana" w:hAnsi="Verdana"/>
@@ -1405,8 +1407,8 @@
           </w:tcPr>
           <w:bookmarkEnd w:id="0"/>
           <w:bookmarkEnd w:id="1"/>
-          <w:bookmarkEnd w:id="7"/>
           <w:bookmarkEnd w:id="8"/>
+          <w:bookmarkEnd w:id="9"/>
           <w:p>
             <w:pPr>
               <w:widowControl/>
@@ -1731,8 +1733,6 @@
                 <w:shd w:val="clear" w:color="auto" w:fill="auto"/>
               </w:rPr>
             </w:pPr>
-            <w:proofErr w:type="spellStart"/>
-            <w:proofErr w:type="gramStart"/>
             <w:r>
               <w:rPr>
                 <w:color w:val="4F81BD"/>
@@ -1741,8 +1741,6 @@
               </w:rPr>
               <w:t>button</w:t>
             </w:r>
-            <w:proofErr w:type="spellEnd"/>
-            <w:proofErr w:type="gramEnd"/>
           </w:p>
         </w:tc>
         <w:tc>
@@ -1995,8 +1993,6 @@
                 <w:shd w:val="clear" w:color="auto" w:fill="auto"/>
               </w:rPr>
             </w:pPr>
-            <w:proofErr w:type="spellStart"/>
-            <w:proofErr w:type="gramStart"/>
             <w:r>
               <w:rPr>
                 <w:color w:val="4F81BD"/>
@@ -2005,8 +2001,6 @@
               </w:rPr>
               <w:t>button</w:t>
             </w:r>
-            <w:proofErr w:type="spellEnd"/>
-            <w:proofErr w:type="gramEnd"/>
           </w:p>
         </w:tc>
         <w:tc>
@@ -2259,8 +2253,6 @@
                 <w:shd w:val="clear" w:color="auto" w:fill="auto"/>
               </w:rPr>
             </w:pPr>
-            <w:proofErr w:type="spellStart"/>
-            <w:proofErr w:type="gramStart"/>
             <w:r>
               <w:rPr>
                 <w:color w:val="4F81BD"/>
@@ -2269,8 +2261,6 @@
               </w:rPr>
               <w:t>span</w:t>
             </w:r>
-            <w:proofErr w:type="spellEnd"/>
-            <w:proofErr w:type="gramEnd"/>
           </w:p>
         </w:tc>
         <w:tc>
@@ -2454,23 +2444,7 @@
                 <w:color w:val="4F81BD"/>
                 <w:shd w:val="clear" w:color="auto" w:fill="auto"/>
               </w:rPr>
-              <w:t xml:space="preserve">Valor </w:t>
-            </w:r>
-            <w:proofErr w:type="spellStart"/>
-            <w:r>
-              <w:rPr>
-                <w:color w:val="4F81BD"/>
-                <w:shd w:val="clear" w:color="auto" w:fill="auto"/>
-              </w:rPr>
-              <w:t>numerico</w:t>
-            </w:r>
-            <w:proofErr w:type="spellEnd"/>
-            <w:r>
-              <w:rPr>
-                <w:color w:val="4F81BD"/>
-                <w:shd w:val="clear" w:color="auto" w:fill="auto"/>
-              </w:rPr>
-              <w:t xml:space="preserve"> atualizado de acordo com a quantidade de itens contidos na tabela</w:t>
+              <w:t>Valor numerico atualizado de acordo com a quantidade de itens contidos na tabela</w:t>
             </w:r>
           </w:p>
         </w:tc>
@@ -2540,34 +2514,14 @@
                 <w:shd w:val="clear" w:color="auto" w:fill="auto"/>
               </w:rPr>
             </w:pPr>
-            <w:proofErr w:type="gramStart"/>
             <w:r>
               <w:rPr>
                 <w:color w:val="4F81BD"/>
                 <w:szCs w:val="24"/>
                 <w:shd w:val="clear" w:color="auto" w:fill="auto"/>
               </w:rPr>
-              <w:t>input</w:t>
+              <w:t>input text</w:t>
             </w:r>
-            <w:proofErr w:type="gramEnd"/>
-            <w:r>
-              <w:rPr>
-                <w:color w:val="4F81BD"/>
-                <w:szCs w:val="24"/>
-                <w:shd w:val="clear" w:color="auto" w:fill="auto"/>
-              </w:rPr>
-              <w:t xml:space="preserve"> </w:t>
-            </w:r>
-            <w:proofErr w:type="spellStart"/>
-            <w:r>
-              <w:rPr>
-                <w:color w:val="4F81BD"/>
-                <w:szCs w:val="24"/>
-                <w:shd w:val="clear" w:color="auto" w:fill="auto"/>
-              </w:rPr>
-              <w:t>text</w:t>
-            </w:r>
-            <w:proofErr w:type="spellEnd"/>
           </w:p>
         </w:tc>
         <w:tc>
@@ -2665,7 +2619,6 @@
                 <w:shd w:val="clear" w:color="auto" w:fill="auto"/>
               </w:rPr>
             </w:pPr>
-            <w:proofErr w:type="spellStart"/>
             <w:r>
               <w:rPr>
                 <w:color w:val="4F81BD"/>
@@ -2674,7 +2627,6 @@
               </w:rPr>
               <w:t>Search</w:t>
             </w:r>
-            <w:proofErr w:type="spellEnd"/>
           </w:p>
         </w:tc>
         <w:tc>
@@ -2746,33 +2698,14 @@
                 <w:szCs w:val="24"/>
                 <w:shd w:val="clear" w:color="auto" w:fill="auto"/>
               </w:rPr>
-              <w:t xml:space="preserve">Comportamento: </w:t>
-            </w:r>
-            <w:proofErr w:type="gramStart"/>
-            <w:r>
-              <w:rPr>
-                <w:b/>
-                <w:bCs/>
-                <w:color w:val="4F81BD"/>
-                <w:szCs w:val="24"/>
-                <w:shd w:val="clear" w:color="auto" w:fill="auto"/>
-              </w:rPr>
-              <w:t xml:space="preserve">  </w:t>
+              <w:t xml:space="preserve">Comportamento:   </w:t>
             </w:r>
             <w:r>
               <w:rPr>
                 <w:color w:val="4F81BD"/>
                 <w:shd w:val="clear" w:color="auto" w:fill="auto"/>
               </w:rPr>
-              <w:t>Ao</w:t>
-            </w:r>
-            <w:proofErr w:type="gramEnd"/>
-            <w:r>
-              <w:rPr>
-                <w:color w:val="4F81BD"/>
-                <w:shd w:val="clear" w:color="auto" w:fill="auto"/>
-              </w:rPr>
-              <w:t xml:space="preserve"> inserir um valor, a tabela é filtrada de acordo com o que foi inserido.</w:t>
+              <w:t>Ao inserir um valor, a tabela é filtrada de acordo com o que foi inserido.</w:t>
             </w:r>
           </w:p>
         </w:tc>
@@ -2841,8 +2774,6 @@
                 <w:shd w:val="clear" w:color="auto" w:fill="auto"/>
               </w:rPr>
             </w:pPr>
-            <w:proofErr w:type="spellStart"/>
-            <w:proofErr w:type="gramStart"/>
             <w:r>
               <w:rPr>
                 <w:color w:val="4F81BD"/>
@@ -2851,8 +2782,6 @@
               </w:rPr>
               <w:t>table</w:t>
             </w:r>
-            <w:proofErr w:type="spellEnd"/>
-            <w:proofErr w:type="gramEnd"/>
           </w:p>
         </w:tc>
         <w:tc>
@@ -3045,48 +2974,14 @@
                 <w:color w:val="4F81BD"/>
                 <w:shd w:val="clear" w:color="auto" w:fill="auto"/>
               </w:rPr>
-              <w:t xml:space="preserve">Comportamento: </w:t>
-            </w:r>
-            <w:proofErr w:type="gramStart"/>
-            <w:r>
-              <w:rPr>
-                <w:b/>
-                <w:bCs/>
-                <w:color w:val="4F81BD"/>
-                <w:shd w:val="clear" w:color="auto" w:fill="auto"/>
-              </w:rPr>
-              <w:t xml:space="preserve">  </w:t>
+              <w:t xml:space="preserve">Comportamento:   </w:t>
             </w:r>
             <w:r>
               <w:rPr>
                 <w:color w:val="4F81BD"/>
                 <w:shd w:val="clear" w:color="auto" w:fill="auto"/>
               </w:rPr>
-              <w:t>Os</w:t>
-            </w:r>
-            <w:proofErr w:type="gramEnd"/>
-            <w:r>
-              <w:rPr>
-                <w:color w:val="4F81BD"/>
-                <w:shd w:val="clear" w:color="auto" w:fill="auto"/>
-              </w:rPr>
-              <w:t xml:space="preserve"> valores serão ordenados primeiramente de acordo com os </w:t>
-            </w:r>
-            <w:proofErr w:type="spellStart"/>
-            <w:r>
-              <w:rPr>
-                <w:color w:val="4F81BD"/>
-                <w:shd w:val="clear" w:color="auto" w:fill="auto"/>
-              </w:rPr>
-              <w:t>ID's</w:t>
-            </w:r>
-            <w:proofErr w:type="spellEnd"/>
-            <w:r>
-              <w:rPr>
-                <w:color w:val="4F81BD"/>
-                <w:shd w:val="clear" w:color="auto" w:fill="auto"/>
-              </w:rPr>
-              <w:t>, podendo ser ordenados pelas outras colunas.</w:t>
+              <w:t>Os valores serão ordenados primeiramente de acordo com os ID's, podendo ser ordenados pelas outras colunas.</w:t>
             </w:r>
           </w:p>
         </w:tc>
@@ -3154,23 +3049,7 @@
           <w:szCs w:val="24"/>
           <w:shd w:val="clear" w:color="auto" w:fill="auto"/>
         </w:rPr>
-        <w:t xml:space="preserve">Obs.: </w:t>
-      </w:r>
-      <w:proofErr w:type="gramStart"/>
-      <w:r>
-        <w:rPr>
-          <w:szCs w:val="24"/>
-          <w:shd w:val="clear" w:color="auto" w:fill="auto"/>
-        </w:rPr>
-        <w:t>Os elementos na visão mobile</w:t>
-      </w:r>
-      <w:proofErr w:type="gramEnd"/>
-      <w:r>
-        <w:rPr>
-          <w:szCs w:val="24"/>
-          <w:shd w:val="clear" w:color="auto" w:fill="auto"/>
-        </w:rPr>
-        <w:t xml:space="preserve"> não serão listados, pois funcionaram de forma idêntica a visão desktop, segue apenas para verificação de responsividade.</w:t>
+        <w:t>Obs.: Os elementos na visão mobile não serão listados, pois funcionaram de forma idêntica a visão desktop, segue apenas para verificação de responsividade.</w:t>
       </w:r>
     </w:p>
     <w:p>
@@ -3230,8 +3109,6 @@
           </wp:inline>
         </w:drawing>
       </w:r>
-      <w:bookmarkStart w:id="9" w:name="_GoBack"/>
-      <w:bookmarkEnd w:id="9"/>
     </w:p>
     <w:sectPr>
       <w:headerReference w:type="default" r:id="rId10"/>
@@ -3295,16 +3172,8 @@
       <w:rPr>
         <w:lang w:val="pt-BR"/>
       </w:rPr>
-      <w:t xml:space="preserve">Bring My </w:t>
+      <w:t>Bring My Bear</w:t>
     </w:r>
-    <w:proofErr w:type="spellStart"/>
-    <w:r>
-      <w:rPr>
-        <w:lang w:val="pt-BR"/>
-      </w:rPr>
-      <w:t>Bear</w:t>
-    </w:r>
-    <w:proofErr w:type="spellEnd"/>
     <w:r>
       <w:t>/</w:t>
     </w:r>
@@ -3350,7 +3219,7 @@
         <v:path o:extrusionok="f" gradientshapeok="t" o:connecttype="rect"/>
         <o:lock v:ext="edit" aspectratio="t"/>
       </v:shapetype>
-      <v:shape id="_x0000_i1026" type="#_x0000_t75" style="width:15.75pt;height:11.25pt" o:bullet="t">
+      <v:shape id="_x0000_i1027" type="#_x0000_t75" style="width:15.75pt;height:11.25pt" o:bullet="t">
         <v:imagedata r:id="rId1" o:title=""/>
       </v:shape>
     </w:pict>
@@ -6363,7 +6232,7 @@
 </file>
 
 <file path=customXml/itemProps1.xml><?xml version="1.0" encoding="utf-8"?>
-<ds:datastoreItem xmlns:ds="http://schemas.openxmlformats.org/officeDocument/2006/customXml" ds:itemID="{65211359-ED3B-48DB-A714-97656DDE62BA}">
+<ds:datastoreItem xmlns:ds="http://schemas.openxmlformats.org/officeDocument/2006/customXml" ds:itemID="{0C17922D-C75D-4521-92BD-5EFE6154E368}">
   <ds:schemaRefs>
     <ds:schemaRef ds:uri="http://schemas.openxmlformats.org/officeDocument/2006/bibliography"/>
   </ds:schemaRefs>

</xml_diff>